<commit_message>
add new file word
</commit_message>
<xml_diff>
--- a/xac-dunh-thuc-the.docx
+++ b/xac-dunh-thuc-the.docx
@@ -35,6 +35,11 @@
       <w:r>
         <w:t>:</w:t>
       </w:r>
+      <w:r>
+        <w:t xml:space="preserve"> khiêm</w:t>
+      </w:r>
+      <w:bookmarkStart w:id="0" w:name="_GoBack"/>
+      <w:bookmarkEnd w:id="0"/>
     </w:p>
     <w:tbl>
       <w:tblPr>
@@ -4716,13 +4721,7 @@
       </w:r>
       <w:proofErr w:type="spellEnd"/>
       <w:r>
-        <w:t xml:space="preserve"> </w:t>
-      </w:r>
-      <w:r>
-        <w:t xml:space="preserve">1 </w:t>
-      </w:r>
-      <w:r>
-        <w:t xml:space="preserve">chi </w:t>
+        <w:t xml:space="preserve"> 1 chi </w:t>
       </w:r>
       <w:proofErr w:type="spellStart"/>
       <w:r>
@@ -5147,13 +5146,7 @@
       </w:r>
       <w:proofErr w:type="spellEnd"/>
       <w:r>
-        <w:t xml:space="preserve"> 1</w:t>
-      </w:r>
-      <w:r>
-        <w:t xml:space="preserve"> </w:t>
-      </w:r>
-      <w:r>
-        <w:t xml:space="preserve">chi </w:t>
+        <w:t xml:space="preserve"> 1 chi </w:t>
       </w:r>
       <w:proofErr w:type="spellStart"/>
       <w:r>
@@ -5201,10 +5194,7 @@
       </w:r>
       <w:proofErr w:type="spellEnd"/>
       <w:r>
-        <w:t xml:space="preserve"> </w:t>
-      </w:r>
-      <w:r>
-        <w:t xml:space="preserve">ở </w:t>
+        <w:t xml:space="preserve"> ở </w:t>
       </w:r>
       <w:proofErr w:type="spellStart"/>
       <w:r>
@@ -6415,10 +6405,7 @@
       </w:r>
       <w:proofErr w:type="spellEnd"/>
       <w:r>
-        <w:t xml:space="preserve"> </w:t>
-      </w:r>
-      <w:r>
-        <w:t xml:space="preserve">chi </w:t>
+        <w:t xml:space="preserve"> chi </w:t>
       </w:r>
       <w:proofErr w:type="spellStart"/>
       <w:r>
@@ -6506,10 +6493,7 @@
       </w:r>
       <w:proofErr w:type="spellEnd"/>
       <w:r>
-        <w:t xml:space="preserve"> </w:t>
-      </w:r>
-      <w:r>
-        <w:t xml:space="preserve">ở </w:t>
+        <w:t xml:space="preserve"> ở </w:t>
       </w:r>
       <w:proofErr w:type="spellStart"/>
       <w:r>
@@ -9805,6 +9789,7 @@
         </w:rPr>
         <w:t xml:space="preserve"> </w:t>
       </w:r>
+      <w:proofErr w:type="spellStart"/>
       <w:r>
         <w:rPr>
           <w:rFonts w:ascii="Times New Roman" w:hAnsi="Times New Roman" w:cs="Times New Roman"/>
@@ -9813,8 +9798,7 @@
         </w:rPr>
         <w:t>xuất</w:t>
       </w:r>
-      <w:bookmarkStart w:id="0" w:name="_GoBack"/>
-      <w:bookmarkEnd w:id="0"/>
+      <w:proofErr w:type="spellEnd"/>
       <w:r>
         <w:rPr>
           <w:rFonts w:ascii="Times New Roman" w:hAnsi="Times New Roman" w:cs="Times New Roman"/>

</xml_diff>